<commit_message>
added recomendations and our choices
</commit_message>
<xml_diff>
--- a/Reports/HandIn2.docx
+++ b/Reports/HandIn2.docx
@@ -61,21 +61,7 @@
         <w:rPr>
           <w:lang w:val="en-GB"/>
         </w:rPr>
-        <w:t xml:space="preserve">Maciej Owczarek 579390, Marcin </w:t>
-      </w:r>
-      <w:proofErr w:type="spellStart"/>
-      <w:r>
-        <w:rPr>
-          <w:lang w:val="en-GB"/>
-        </w:rPr>
-        <w:t>Grawiński</w:t>
-      </w:r>
-      <w:proofErr w:type="spellEnd"/>
-      <w:r>
-        <w:rPr>
-          <w:lang w:val="en-GB"/>
-        </w:rPr>
-        <w:t xml:space="preserve"> 579370</w:t>
+        <w:t>Maciej Owczarek 579390, Marcin Grawiński 579370</w:t>
       </w:r>
     </w:p>
     <w:p>
@@ -498,6 +484,9 @@
     <w:p>
       <w:pPr>
         <w:jc w:val="both"/>
+        <w:rPr>
+          <w:lang w:val="en-US"/>
+        </w:rPr>
       </w:pPr>
       <w:r>
         <w:t xml:space="preserve">The Auto Scaling Group is associated with worker nodes that, </w:t>
@@ -507,6 +496,180 @@
       </w:r>
       <w:r>
         <w:t xml:space="preserve"> their startup user data script, are configured to join the Docker cluster (using the join token and master IP provided via EFS).</w:t>
+      </w:r>
+    </w:p>
+    <w:p>
+      <w:pPr>
+        <w:jc w:val="both"/>
+        <w:rPr>
+          <w:lang w:val="en-US"/>
+        </w:rPr>
+      </w:pPr>
+    </w:p>
+    <w:p>
+      <w:pPr>
+        <w:pStyle w:val="Heading2"/>
+        <w:rPr>
+          <w:color w:val="auto"/>
+          <w:sz w:val="36"/>
+          <w:szCs w:val="36"/>
+          <w:lang w:val="en-GB"/>
+        </w:rPr>
+      </w:pPr>
+      <w:r>
+        <w:rPr>
+          <w:color w:val="auto"/>
+          <w:sz w:val="36"/>
+          <w:szCs w:val="36"/>
+          <w:lang w:val="en-GB"/>
+        </w:rPr>
+        <w:t>Most Important Choices</w:t>
+      </w:r>
+    </w:p>
+    <w:p>
+      <w:pPr>
+        <w:rPr>
+          <w:lang w:val="en-GB"/>
+        </w:rPr>
+      </w:pPr>
+      <w:r>
+        <w:rPr>
+          <w:lang w:val="en-GB"/>
+        </w:rPr>
+        <w:t>In this solution we wanted to setup a pipeline. Where software engineers would develop application and everyday at 3:00 am new image would be build. There were two ideas –</w:t>
+      </w:r>
+      <w:r>
+        <w:rPr>
+          <w:lang w:val="en-GB"/>
+        </w:rPr>
+        <w:br/>
+        <w:t>First to make the buildMaster instance the only source of production version of the app.</w:t>
+      </w:r>
+    </w:p>
+    <w:p>
+      <w:pPr>
+        <w:rPr>
+          <w:lang w:val="en-GB"/>
+        </w:rPr>
+      </w:pPr>
+      <w:r>
+        <w:rPr>
+          <w:lang w:val="en-GB"/>
+        </w:rPr>
+        <w:t xml:space="preserve">This would simplify every next </w:t>
+      </w:r>
+      <w:r>
+        <w:rPr>
+          <w:lang w:val="en-GB"/>
+        </w:rPr>
+        <w:t>build as the github repository is not developed towards cloud application.</w:t>
+      </w:r>
+      <w:r>
+        <w:rPr>
+          <w:lang w:val="en-GB"/>
+        </w:rPr>
+        <w:br/>
+        <w:t>Second to make CloudShirt github repo the only source of production version of the app. This makes working on the code more straightforward for developers. It also provides</w:t>
+      </w:r>
+      <w:r>
+        <w:rPr>
+          <w:lang w:val="en-GB"/>
+        </w:rPr>
+        <w:t xml:space="preserve"> better</w:t>
+      </w:r>
+      <w:r>
+        <w:rPr>
+          <w:lang w:val="en-GB"/>
+        </w:rPr>
+        <w:t xml:space="preserve"> version control</w:t>
+      </w:r>
+      <w:r>
+        <w:rPr>
+          <w:lang w:val="en-GB"/>
+        </w:rPr>
+        <w:t xml:space="preserve">. </w:t>
+      </w:r>
+      <w:r>
+        <w:rPr>
+          <w:lang w:val="en-GB"/>
+        </w:rPr>
+        <w:br/>
+        <w:t>We chose the second option as it better aligns with operational excellence of WAF. To a</w:t>
+      </w:r>
+      <w:r>
+        <w:rPr>
+          <w:lang w:val="en-GB"/>
+        </w:rPr>
+        <w:t>nticipate failure</w:t>
+      </w:r>
+      <w:r>
+        <w:rPr>
+          <w:lang w:val="en-GB"/>
+        </w:rPr>
+        <w:t xml:space="preserve"> and treat resources as disposable means that the buildMaster instance will terminate sooner or later and then nothing of importance should be lost.</w:t>
+      </w:r>
+    </w:p>
+    <w:p>
+      <w:pPr>
+        <w:rPr>
+          <w:lang w:val="en-GB"/>
+        </w:rPr>
+      </w:pPr>
+    </w:p>
+    <w:p>
+      <w:pPr>
+        <w:jc w:val="both"/>
+      </w:pPr>
+      <w:r>
+        <w:t xml:space="preserve">To access the dashboard from our private subnet, we evaluated several options including a bastion host and VPN. </w:t>
+      </w:r>
+      <w:r>
+        <w:t>At the end</w:t>
+      </w:r>
+      <w:r>
+        <w:t xml:space="preserve">, we </w:t>
+      </w:r>
+      <w:r>
+        <w:t>decided to choose</w:t>
+      </w:r>
+      <w:r>
+        <w:t xml:space="preserve"> AWS Session Manager port forwarding because it provides secure access to the Kibana dashboard via a web browser </w:t>
+      </w:r>
+      <w:r>
+        <w:t xml:space="preserve">on localmachine </w:t>
+      </w:r>
+      <w:r>
+        <w:t xml:space="preserve">without the limitations </w:t>
+      </w:r>
+      <w:r>
+        <w:t>of a</w:t>
+      </w:r>
+      <w:r>
+        <w:t xml:space="preserve"> bastion host</w:t>
+      </w:r>
+      <w:r>
+        <w:t>s and it is also a convenient and simple solution.</w:t>
+      </w:r>
+    </w:p>
+    <w:p>
+      <w:pPr>
+        <w:rPr>
+          <w:lang w:val="en-US"/>
+        </w:rPr>
+      </w:pPr>
+    </w:p>
+    <w:p>
+      <w:pPr>
+        <w:rPr>
+          <w:lang w:val="en-US"/>
+        </w:rPr>
+      </w:pPr>
+      <w:r>
+        <w:rPr>
+          <w:lang w:val="en-US"/>
+        </w:rPr>
+        <w:lastRenderedPageBreak/>
+        <w:t>We also needed a way of transfer the swarm token from buildMaster instance to worker instances. We chose EFS as it was already used in our solution.</w:t>
       </w:r>
     </w:p>
     <w:p>
@@ -538,23 +701,7 @@
           <w:rFonts w:ascii="Aptos" w:eastAsia="Aptos" w:hAnsi="Aptos" w:cs="Times New Roman"/>
           <w:lang w:val="en-US"/>
         </w:rPr>
-        <w:t xml:space="preserve">To rollout the solution first </w:t>
-      </w:r>
-      <w:proofErr w:type="gramStart"/>
-      <w:r>
-        <w:rPr>
-          <w:rFonts w:ascii="Aptos" w:eastAsia="Aptos" w:hAnsi="Aptos" w:cs="Times New Roman"/>
-          <w:lang w:val="en-US"/>
-        </w:rPr>
-        <w:t>download</w:t>
-      </w:r>
-      <w:proofErr w:type="gramEnd"/>
-      <w:r>
-        <w:rPr>
-          <w:rFonts w:ascii="Aptos" w:eastAsia="Aptos" w:hAnsi="Aptos" w:cs="Times New Roman"/>
-          <w:lang w:val="en-US"/>
-        </w:rPr>
-        <w:t xml:space="preserve"> all files or clone GitHub repository (</w:t>
+        <w:t>To rollout the solution first download all files or clone GitHub repository (</w:t>
       </w:r>
       <w:hyperlink r:id="rId5" w:history="1">
         <w:r>
@@ -579,39 +726,7 @@
           <w:rFonts w:ascii="Aptos" w:eastAsia="Aptos" w:hAnsi="Aptos" w:cs="Times New Roman"/>
           <w:lang w:val="en-US"/>
         </w:rPr>
-        <w:t xml:space="preserve">The lab environment is expected, otherwise, a </w:t>
-      </w:r>
-      <w:proofErr w:type="spellStart"/>
-      <w:r>
-        <w:rPr>
-          <w:rFonts w:ascii="Aptos" w:eastAsia="Aptos" w:hAnsi="Aptos" w:cs="Times New Roman"/>
-          <w:lang w:val="en-US"/>
-        </w:rPr>
-        <w:t>LabRole</w:t>
-      </w:r>
-      <w:proofErr w:type="spellEnd"/>
-      <w:r>
-        <w:rPr>
-          <w:rFonts w:ascii="Aptos" w:eastAsia="Aptos" w:hAnsi="Aptos" w:cs="Times New Roman"/>
-          <w:lang w:val="en-US"/>
-        </w:rPr>
-        <w:t xml:space="preserve"> with </w:t>
-      </w:r>
-      <w:proofErr w:type="spellStart"/>
-      <w:r>
-        <w:rPr>
-          <w:rFonts w:ascii="Aptos" w:eastAsia="Aptos" w:hAnsi="Aptos" w:cs="Times New Roman"/>
-          <w:lang w:val="en-US"/>
-        </w:rPr>
-        <w:t>LabInstanceProfile</w:t>
-      </w:r>
-      <w:proofErr w:type="spellEnd"/>
-      <w:r>
-        <w:rPr>
-          <w:rFonts w:ascii="Aptos" w:eastAsia="Aptos" w:hAnsi="Aptos" w:cs="Times New Roman"/>
-          <w:lang w:val="en-US"/>
-        </w:rPr>
-        <w:t xml:space="preserve"> must be created. </w:t>
+        <w:t xml:space="preserve">The lab environment is expected, otherwise, a LabRole with LabInstanceProfile must be created. </w:t>
       </w:r>
       <w:r>
         <w:rPr>
@@ -762,7 +877,6 @@
               </w:rPr>
               <w:t>”, -</w:t>
             </w:r>
-            <w:proofErr w:type="spellStart"/>
             <w:r>
               <w:rPr>
                 <w:i/>
@@ -772,7 +886,6 @@
               </w:rPr>
               <w:t>bucketname</w:t>
             </w:r>
-            <w:proofErr w:type="spellEnd"/>
             <w:r>
               <w:rPr>
                 <w:i/>
@@ -844,7 +957,6 @@
               </w:rPr>
               <w:t>deploy.sh [-userid “&lt;account user id&gt;”, -</w:t>
             </w:r>
-            <w:proofErr w:type="spellStart"/>
             <w:r>
               <w:rPr>
                 <w:i/>
@@ -854,7 +966,6 @@
               </w:rPr>
               <w:t>bucketname</w:t>
             </w:r>
-            <w:proofErr w:type="spellEnd"/>
             <w:r>
               <w:rPr>
                 <w:i/>
@@ -967,23 +1078,7 @@
           <w:rFonts w:ascii="Aptos" w:eastAsia="Aptos" w:hAnsi="Aptos" w:cs="Times New Roman"/>
           <w:lang w:val="en-US"/>
         </w:rPr>
-        <w:t xml:space="preserve"> – optional, name used to create a bucket. It will be concatenated with </w:t>
-      </w:r>
-      <w:proofErr w:type="spellStart"/>
-      <w:r>
-        <w:rPr>
-          <w:rFonts w:ascii="Aptos" w:eastAsia="Aptos" w:hAnsi="Aptos" w:cs="Times New Roman"/>
-          <w:lang w:val="en-US"/>
-        </w:rPr>
-        <w:t>userid</w:t>
-      </w:r>
-      <w:proofErr w:type="spellEnd"/>
-      <w:r>
-        <w:rPr>
-          <w:rFonts w:ascii="Aptos" w:eastAsia="Aptos" w:hAnsi="Aptos" w:cs="Times New Roman"/>
-          <w:lang w:val="en-US"/>
-        </w:rPr>
-        <w:t xml:space="preserve"> to decrease chance of name collision, </w:t>
+        <w:t xml:space="preserve"> – optional, name used to create a bucket. It will be concatenated with userid to decrease chance of name collision, </w:t>
       </w:r>
       <w:r>
         <w:rPr>
@@ -997,23 +1092,7 @@
           <w:rFonts w:ascii="Aptos" w:eastAsia="Aptos" w:hAnsi="Aptos" w:cs="Times New Roman"/>
           <w:lang w:val="en-US"/>
         </w:rPr>
-        <w:t xml:space="preserve"> “</w:t>
-      </w:r>
-      <w:proofErr w:type="spellStart"/>
-      <w:r>
-        <w:rPr>
-          <w:rFonts w:ascii="Aptos" w:eastAsia="Aptos" w:hAnsi="Aptos" w:cs="Times New Roman"/>
-          <w:lang w:val="en-US"/>
-        </w:rPr>
-        <w:t>athena</w:t>
-      </w:r>
-      <w:proofErr w:type="spellEnd"/>
-      <w:r>
-        <w:rPr>
-          <w:rFonts w:ascii="Aptos" w:eastAsia="Aptos" w:hAnsi="Aptos" w:cs="Times New Roman"/>
-          <w:lang w:val="en-US"/>
-        </w:rPr>
-        <w:t>-data-bucket”</w:t>
+        <w:t xml:space="preserve"> “athena-data-bucket”</w:t>
       </w:r>
     </w:p>
     <w:p>
@@ -1058,26 +1137,7 @@
           <w:rFonts w:ascii="Aptos" w:eastAsia="Aptos" w:hAnsi="Aptos" w:cs="Times New Roman"/>
           <w:lang w:val="en-US"/>
         </w:rPr>
-        <w:lastRenderedPageBreak/>
-        <w:t xml:space="preserve">To deploy static website on the S3 Bucket go to folder with bucketscript.ps1 and </w:t>
-      </w:r>
-      <w:proofErr w:type="spellStart"/>
-      <w:proofErr w:type="gramStart"/>
-      <w:r>
-        <w:rPr>
-          <w:rFonts w:ascii="Aptos" w:eastAsia="Aptos" w:hAnsi="Aptos" w:cs="Times New Roman"/>
-          <w:lang w:val="en-US"/>
-        </w:rPr>
-        <w:t>website.json</w:t>
-      </w:r>
-      <w:proofErr w:type="spellEnd"/>
-      <w:proofErr w:type="gramEnd"/>
-      <w:r>
-        <w:rPr>
-          <w:rFonts w:ascii="Aptos" w:eastAsia="Aptos" w:hAnsi="Aptos" w:cs="Times New Roman"/>
-          <w:lang w:val="en-US"/>
-        </w:rPr>
-        <w:t xml:space="preserve"> and execute</w:t>
+        <w:t>To deploy static website on the S3 Bucket go to folder with bucketscript.ps1 and website.json and execute</w:t>
       </w:r>
       <w:r>
         <w:rPr>
@@ -1185,7 +1245,6 @@
               </w:rPr>
               <w:t>bucketscript.ps1 [-userid “&lt;account user id&gt;”, -</w:t>
             </w:r>
-            <w:proofErr w:type="spellStart"/>
             <w:r>
               <w:rPr>
                 <w:i/>
@@ -1195,7 +1254,6 @@
               </w:rPr>
               <w:t>bucketname</w:t>
             </w:r>
-            <w:proofErr w:type="spellEnd"/>
             <w:r>
               <w:rPr>
                 <w:i/>
@@ -1319,7 +1377,6 @@
               </w:rPr>
               <w:t>bucketscript.sh [-userid “&lt;account user id&gt;”, -</w:t>
             </w:r>
-            <w:proofErr w:type="spellStart"/>
             <w:r>
               <w:rPr>
                 <w:i/>
@@ -1329,7 +1386,6 @@
               </w:rPr>
               <w:t>bucketname</w:t>
             </w:r>
-            <w:proofErr w:type="spellEnd"/>
             <w:r>
               <w:rPr>
                 <w:i/>
@@ -1522,23 +1578,7 @@
           <w:rFonts w:ascii="Aptos" w:eastAsia="Aptos" w:hAnsi="Aptos" w:cs="Times New Roman"/>
           <w:lang w:val="en-US"/>
         </w:rPr>
-        <w:t xml:space="preserve">To connect to the </w:t>
-      </w:r>
-      <w:proofErr w:type="spellStart"/>
-      <w:r>
-        <w:rPr>
-          <w:rFonts w:ascii="Aptos" w:eastAsia="Aptos" w:hAnsi="Aptos" w:cs="Times New Roman"/>
-          <w:lang w:val="en-US"/>
-        </w:rPr>
-        <w:t>ElasticStack</w:t>
-      </w:r>
-      <w:proofErr w:type="spellEnd"/>
-      <w:r>
-        <w:rPr>
-          <w:rFonts w:ascii="Aptos" w:eastAsia="Aptos" w:hAnsi="Aptos" w:cs="Times New Roman"/>
-          <w:lang w:val="en-US"/>
-        </w:rPr>
-        <w:t xml:space="preserve"> and see logs of the application as admin, execute</w:t>
+        <w:t>To connect to the ElasticStack and see logs of the application as admin, execute</w:t>
       </w:r>
       <w:r>
         <w:rPr>
@@ -1771,25 +1811,14 @@
               </w:rPr>
               <w:t>connect_admins.</w:t>
             </w:r>
-            <w:proofErr w:type="spellStart"/>
-            <w:r>
-              <w:rPr>
-                <w:i/>
-                <w:iCs/>
-                <w:color w:val="404040" w:themeColor="text1" w:themeTint="BF"/>
-                <w:lang w:val="en-US"/>
-              </w:rPr>
-              <w:t>sh</w:t>
-            </w:r>
-            <w:proofErr w:type="spellEnd"/>
-            <w:r>
-              <w:rPr>
-                <w:i/>
-                <w:iCs/>
-                <w:color w:val="404040" w:themeColor="text1" w:themeTint="BF"/>
-                <w:lang w:val="en-US"/>
-              </w:rPr>
-              <w:t xml:space="preserve"> </w:t>
+            <w:r>
+              <w:rPr>
+                <w:i/>
+                <w:iCs/>
+                <w:color w:val="404040" w:themeColor="text1" w:themeTint="BF"/>
+                <w:lang w:val="en-US"/>
+              </w:rPr>
+              <w:t xml:space="preserve">sh </w:t>
             </w:r>
             <w:r>
               <w:rPr>
@@ -2043,6 +2072,296 @@
       </w:r>
       <w:r>
         <w:t>.</w:t>
+      </w:r>
+    </w:p>
+    <w:p>
+      <w:pPr>
+        <w:jc w:val="both"/>
+        <w:rPr>
+          <w:lang w:val="en-US"/>
+        </w:rPr>
+      </w:pPr>
+    </w:p>
+    <w:p>
+      <w:pPr>
+        <w:pStyle w:val="Heading2"/>
+        <w:rPr>
+          <w:color w:val="auto"/>
+          <w:sz w:val="36"/>
+          <w:szCs w:val="36"/>
+          <w:lang w:val="en-US"/>
+        </w:rPr>
+      </w:pPr>
+      <w:r>
+        <w:rPr>
+          <w:color w:val="auto"/>
+          <w:sz w:val="36"/>
+          <w:szCs w:val="36"/>
+        </w:rPr>
+        <w:lastRenderedPageBreak/>
+        <w:t>Recommendations</w:t>
+      </w:r>
+    </w:p>
+    <w:p>
+      <w:pPr>
+        <w:pStyle w:val="Heading3"/>
+        <w:rPr>
+          <w:b/>
+          <w:bCs/>
+          <w:color w:val="000000" w:themeColor="text1"/>
+          <w:szCs w:val="24"/>
+          <w:shd w:val="clear" w:color="auto" w:fill="FFFFFF"/>
+          <w:lang w:val="en-US"/>
+        </w:rPr>
+      </w:pPr>
+      <w:r>
+        <w:rPr>
+          <w:b/>
+          <w:bCs/>
+          <w:color w:val="000000" w:themeColor="text1"/>
+          <w:szCs w:val="24"/>
+          <w:shd w:val="clear" w:color="auto" w:fill="FFFFFF"/>
+          <w:lang w:val="en-US"/>
+        </w:rPr>
+        <w:t>Better CI/CD pipeline</w:t>
+      </w:r>
+    </w:p>
+    <w:p>
+      <w:pPr>
+        <w:rPr>
+          <w:lang w:val="en-US"/>
+        </w:rPr>
+      </w:pPr>
+      <w:r>
+        <w:rPr>
+          <w:lang w:val="en-US"/>
+        </w:rPr>
+        <w:t>Most changes to the code should be done in github repository, but at the moment application on github is made for local usage only where the buildMaster instance deals with translating it to Cloud environment. This is error prone and it would be better to update the github repo or to create a new one with Cloud integration applied and simplify the buildMaster docker build script.</w:t>
+      </w:r>
+    </w:p>
+    <w:p>
+      <w:pPr>
+        <w:pStyle w:val="Heading3"/>
+        <w:rPr>
+          <w:b/>
+          <w:bCs/>
+          <w:color w:val="000000" w:themeColor="text1"/>
+          <w:szCs w:val="24"/>
+          <w:shd w:val="clear" w:color="auto" w:fill="FFFFFF"/>
+        </w:rPr>
+      </w:pPr>
+      <w:r>
+        <w:rPr>
+          <w:b/>
+          <w:bCs/>
+          <w:color w:val="000000" w:themeColor="text1"/>
+          <w:szCs w:val="24"/>
+          <w:shd w:val="clear" w:color="auto" w:fill="FFFFFF"/>
+        </w:rPr>
+        <w:t>Avoiding Single Points of Failure</w:t>
+      </w:r>
+    </w:p>
+    <w:p>
+      <w:pPr>
+        <w:jc w:val="both"/>
+        <w:rPr>
+          <w:lang w:val="en-US"/>
+        </w:rPr>
+      </w:pPr>
+      <w:r>
+        <w:rPr>
+          <w:lang w:val="en-US"/>
+        </w:rPr>
+        <w:t>The RDS is crucial to the application, so having only one instance without any redundance is a bad practice and should be fixed by making copies of it.</w:t>
+      </w:r>
+    </w:p>
+    <w:p>
+      <w:pPr>
+        <w:pStyle w:val="Heading3"/>
+        <w:rPr>
+          <w:b/>
+          <w:bCs/>
+          <w:color w:val="auto"/>
+          <w:szCs w:val="24"/>
+          <w:lang w:val="en-US"/>
+        </w:rPr>
+      </w:pPr>
+      <w:r>
+        <w:rPr>
+          <w:b/>
+          <w:bCs/>
+          <w:color w:val="auto"/>
+          <w:szCs w:val="24"/>
+          <w:lang w:val="en-US"/>
+        </w:rPr>
+        <w:t>Move application session storage to a database</w:t>
+      </w:r>
+    </w:p>
+    <w:p>
+      <w:pPr>
+        <w:jc w:val="both"/>
+        <w:rPr>
+          <w:lang w:val="en-US"/>
+        </w:rPr>
+      </w:pPr>
+      <w:r>
+        <w:rPr>
+          <w:lang w:val="en-US"/>
+        </w:rPr>
+        <w:t>Right now the application stores a session in memory and a load balancer keeps track of which client should go to which instance. This is bad as if an instance is deleted, the session will be terminated.</w:t>
+      </w:r>
+    </w:p>
+    <w:p>
+      <w:pPr>
+        <w:pStyle w:val="Heading3"/>
+        <w:rPr>
+          <w:b/>
+          <w:bCs/>
+          <w:color w:val="000000" w:themeColor="text1"/>
+          <w:szCs w:val="24"/>
+          <w:shd w:val="clear" w:color="auto" w:fill="FFFFFF"/>
+        </w:rPr>
+      </w:pPr>
+      <w:r>
+        <w:rPr>
+          <w:b/>
+          <w:bCs/>
+          <w:color w:val="000000" w:themeColor="text1"/>
+          <w:szCs w:val="24"/>
+          <w:shd w:val="clear" w:color="auto" w:fill="FFFFFF"/>
+        </w:rPr>
+        <w:t>Secure Access &amp; Data Protection</w:t>
+      </w:r>
+    </w:p>
+    <w:p>
+      <w:pPr>
+        <w:jc w:val="both"/>
+      </w:pPr>
+      <w:r>
+        <w:t xml:space="preserve">Implementing user authentication for accessing the S3 bucket and encrypting data in both the S3 bucket and EFS </w:t>
+      </w:r>
+      <w:r>
+        <w:t>would improve</w:t>
+      </w:r>
+      <w:r>
+        <w:t xml:space="preserve"> security measures.</w:t>
+      </w:r>
+    </w:p>
+    <w:p>
+      <w:pPr>
+        <w:pStyle w:val="Heading3"/>
+        <w:rPr>
+          <w:b/>
+          <w:bCs/>
+          <w:color w:val="000000" w:themeColor="text1"/>
+          <w:szCs w:val="24"/>
+          <w:shd w:val="clear" w:color="auto" w:fill="FFFFFF"/>
+        </w:rPr>
+      </w:pPr>
+      <w:r>
+        <w:rPr>
+          <w:b/>
+          <w:bCs/>
+          <w:color w:val="000000" w:themeColor="text1"/>
+          <w:szCs w:val="24"/>
+          <w:shd w:val="clear" w:color="auto" w:fill="FFFFFF"/>
+        </w:rPr>
+        <w:t>Optimizing Performance</w:t>
+      </w:r>
+    </w:p>
+    <w:p>
+      <w:pPr>
+        <w:jc w:val="both"/>
+      </w:pPr>
+      <w:r>
+        <w:t xml:space="preserve">Employing a caching solution, </w:t>
+      </w:r>
+      <w:r>
+        <w:t xml:space="preserve">like </w:t>
+      </w:r>
+      <w:r>
+        <w:t xml:space="preserve">AWS CloudFront, to </w:t>
+      </w:r>
+      <w:r>
+        <w:t>provide</w:t>
+      </w:r>
+      <w:r>
+        <w:t xml:space="preserve"> static content would reduce the load on backend systems and improve user experience.</w:t>
+      </w:r>
+    </w:p>
+    <w:p>
+      <w:pPr>
+        <w:pStyle w:val="Heading3"/>
+        <w:rPr>
+          <w:b/>
+          <w:bCs/>
+          <w:color w:val="000000" w:themeColor="text1"/>
+          <w:szCs w:val="24"/>
+          <w:shd w:val="clear" w:color="auto" w:fill="FFFFFF"/>
+        </w:rPr>
+      </w:pPr>
+      <w:r>
+        <w:rPr>
+          <w:b/>
+          <w:bCs/>
+          <w:color w:val="000000" w:themeColor="text1"/>
+          <w:szCs w:val="24"/>
+          <w:shd w:val="clear" w:color="auto" w:fill="FFFFFF"/>
+        </w:rPr>
+        <w:t>Implementation of Policies &amp; Roles</w:t>
+      </w:r>
+    </w:p>
+    <w:p>
+      <w:pPr>
+        <w:jc w:val="both"/>
+      </w:pPr>
+      <w:r>
+        <w:t>D</w:t>
+      </w:r>
+      <w:r>
+        <w:t xml:space="preserve">efining </w:t>
+      </w:r>
+      <w:r>
+        <w:t>reliable</w:t>
+      </w:r>
+      <w:r>
+        <w:t xml:space="preserve"> IAM policies and role-based access controls is </w:t>
+      </w:r>
+      <w:r>
+        <w:t>crutial</w:t>
+      </w:r>
+      <w:r>
+        <w:t xml:space="preserve">. Although the current lab environment </w:t>
+      </w:r>
+      <w:r>
+        <w:t>limits</w:t>
+      </w:r>
+      <w:r>
+        <w:t xml:space="preserve"> </w:t>
+      </w:r>
+      <w:r>
+        <w:t xml:space="preserve">us from </w:t>
+      </w:r>
+      <w:r>
+        <w:t xml:space="preserve">creating these policies, </w:t>
+      </w:r>
+      <w:r>
+        <w:t xml:space="preserve">but </w:t>
+      </w:r>
+      <w:r>
+        <w:t>their</w:t>
+      </w:r>
+      <w:r>
+        <w:t xml:space="preserve"> </w:t>
+      </w:r>
+      <w:r>
+        <w:t xml:space="preserve">implementation would significantly </w:t>
+      </w:r>
+      <w:r>
+        <w:t>improve</w:t>
+      </w:r>
+      <w:r>
+        <w:t xml:space="preserve"> security and operational management.</w:t>
       </w:r>
     </w:p>
     <w:p>
@@ -2531,7 +2850,7 @@
         <w:kern w:val="2"/>
         <w:sz w:val="24"/>
         <w:szCs w:val="24"/>
-        <w:lang w:val="en-PL" w:eastAsia="en-US" w:bidi="ar-SA"/>
+        <w:lang w:eastAsia="en-US" w:bidi="ar-SA"/>
         <w14:ligatures w14:val="standardContextual"/>
       </w:rPr>
     </w:rPrDefault>
@@ -2918,6 +3237,7 @@
   <w:style w:type="paragraph" w:default="1" w:styleId="Normal">
     <w:name w:val="Normal"/>
     <w:qFormat/>
+    <w:rsid w:val="002828BE"/>
   </w:style>
   <w:style w:type="paragraph" w:styleId="Heading1">
     <w:name w:val="heading 1"/>

</xml_diff>